<commit_message>
UNPC-36 Incluindo tecnologias utilizadas
</commit_message>
<xml_diff>
--- a/documents/documentacao-codigo.docx
+++ b/documents/documentacao-codigo.docx
@@ -19,6 +19,289 @@
     <w:p>
       <w:r>
         <w:t>Documentação – Código</w:t>
+      </w:r>
+    </w:p>
+    <w:p/>
+    <w:p>
+      <w:pPr>
+        <w:rPr>
+          <w:b/>
+          <w:bCs/>
+          <w:sz w:val="24"/>
+          <w:szCs w:val="24"/>
+        </w:rPr>
+      </w:pPr>
+    </w:p>
+    <w:p>
+      <w:pPr>
+        <w:rPr>
+          <w:b/>
+          <w:bCs/>
+          <w:sz w:val="24"/>
+          <w:szCs w:val="24"/>
+        </w:rPr>
+      </w:pPr>
+      <w:r>
+        <w:rPr>
+          <w:b/>
+          <w:bCs/>
+          <w:sz w:val="24"/>
+          <w:szCs w:val="24"/>
+        </w:rPr>
+        <w:t>Tecnologias Utilizadas:</w:t>
+      </w:r>
+    </w:p>
+    <w:p>
+      <w:pPr>
+        <w:rPr>
+          <w:bCs/>
+        </w:rPr>
+      </w:pPr>
+      <w:proofErr w:type="spellStart"/>
+      <w:r>
+        <w:rPr>
+          <w:bCs/>
+        </w:rPr>
+        <w:t>Backend</w:t>
+      </w:r>
+      <w:proofErr w:type="spellEnd"/>
+      <w:r>
+        <w:rPr>
+          <w:bCs/>
+        </w:rPr>
+        <w:t>:</w:t>
+      </w:r>
+    </w:p>
+    <w:p>
+      <w:pPr>
+        <w:numPr>
+          <w:ilvl w:val="0"/>
+          <w:numId w:val="1"/>
+        </w:numPr>
+      </w:pPr>
+      <w:r>
+        <w:rPr>
+          <w:bCs/>
+        </w:rPr>
+        <w:t>Java</w:t>
+      </w:r>
+      <w:r>
+        <w:t>: Linguagem de programação orientada a objetos utilizada para a implementação da lógica de negócios do projeto.</w:t>
+      </w:r>
+    </w:p>
+    <w:p>
+      <w:pPr>
+        <w:numPr>
+          <w:ilvl w:val="0"/>
+          <w:numId w:val="1"/>
+        </w:numPr>
+      </w:pPr>
+      <w:r>
+        <w:rPr>
+          <w:bCs/>
+        </w:rPr>
+        <w:t>Spring Boot</w:t>
+      </w:r>
+      <w:r>
+        <w:t xml:space="preserve">: Framework baseado em Java, amplamente utilizado para criar aplicações web robustas e escaláveis com configuração mínima. No projeto, ele gerencia a camada de </w:t>
+      </w:r>
+      <w:proofErr w:type="spellStart"/>
+      <w:r>
+        <w:t>backend</w:t>
+      </w:r>
+      <w:proofErr w:type="spellEnd"/>
+      <w:r>
+        <w:t>, incluindo segurança, persistência de dados e gerenciamento de dependências.</w:t>
+      </w:r>
+    </w:p>
+    <w:p>
+      <w:pPr>
+        <w:rPr>
+          <w:bCs/>
+        </w:rPr>
+      </w:pPr>
+      <w:proofErr w:type="spellStart"/>
+      <w:r>
+        <w:rPr>
+          <w:bCs/>
+        </w:rPr>
+        <w:t>Frontend</w:t>
+      </w:r>
+      <w:proofErr w:type="spellEnd"/>
+      <w:r>
+        <w:rPr>
+          <w:bCs/>
+        </w:rPr>
+        <w:t>:</w:t>
+      </w:r>
+    </w:p>
+    <w:p>
+      <w:pPr>
+        <w:numPr>
+          <w:ilvl w:val="0"/>
+          <w:numId w:val="2"/>
+        </w:numPr>
+      </w:pPr>
+      <w:proofErr w:type="spellStart"/>
+      <w:r>
+        <w:rPr>
+          <w:bCs/>
+        </w:rPr>
+        <w:t>React</w:t>
+      </w:r>
+      <w:proofErr w:type="spellEnd"/>
+      <w:r>
+        <w:t xml:space="preserve">: Biblioteca </w:t>
+      </w:r>
+      <w:proofErr w:type="spellStart"/>
+      <w:r>
+        <w:t>JavaScript</w:t>
+      </w:r>
+      <w:proofErr w:type="spellEnd"/>
+      <w:r>
+        <w:t xml:space="preserve"> para construção de interfaces de usuário. No projeto, o </w:t>
+      </w:r>
+      <w:proofErr w:type="spellStart"/>
+      <w:r>
+        <w:t>React</w:t>
+      </w:r>
+      <w:proofErr w:type="spellEnd"/>
+      <w:r>
+        <w:t xml:space="preserve"> é utilizado para criar a camada de </w:t>
+      </w:r>
+      <w:proofErr w:type="spellStart"/>
+      <w:r>
+        <w:t>frontend</w:t>
+      </w:r>
+      <w:proofErr w:type="spellEnd"/>
+      <w:r>
+        <w:t xml:space="preserve">, interagindo com o </w:t>
+      </w:r>
+      <w:proofErr w:type="spellStart"/>
+      <w:r>
+        <w:t>backend</w:t>
+      </w:r>
+      <w:proofErr w:type="spellEnd"/>
+      <w:r>
+        <w:t xml:space="preserve"> via API REST.</w:t>
+      </w:r>
+    </w:p>
+    <w:p>
+      <w:pPr>
+        <w:rPr>
+          <w:bCs/>
+        </w:rPr>
+      </w:pPr>
+      <w:r>
+        <w:rPr>
+          <w:bCs/>
+        </w:rPr>
+        <w:t>Banco de Dados:</w:t>
+      </w:r>
+    </w:p>
+    <w:p>
+      <w:pPr>
+        <w:numPr>
+          <w:ilvl w:val="0"/>
+          <w:numId w:val="3"/>
+        </w:numPr>
+      </w:pPr>
+      <w:r>
+        <w:rPr>
+          <w:bCs/>
+        </w:rPr>
+        <w:t>PostgreSQL</w:t>
+      </w:r>
+      <w:r>
+        <w:t>: Sistema de gerenciamento de banco de dados relacional (SGBD). Ele é utilizado para armazenar as informações de usuários, propostas e outras entidades relacionadas ao sistema.</w:t>
+      </w:r>
+    </w:p>
+    <w:p>
+      <w:pPr>
+        <w:numPr>
+          <w:ilvl w:val="0"/>
+          <w:numId w:val="3"/>
+        </w:numPr>
+      </w:pPr>
+      <w:r>
+        <w:rPr>
+          <w:bCs/>
+        </w:rPr>
+        <w:t>Flyway</w:t>
+      </w:r>
+      <w:r>
+        <w:t>: Ferramenta de migração de banco de dados, utilizada para versionar e aplicar alterações nas tabelas de forma incremental e segura.</w:t>
+      </w:r>
+    </w:p>
+    <w:p>
+      <w:pPr>
+        <w:numPr>
+          <w:ilvl w:val="0"/>
+          <w:numId w:val="3"/>
+        </w:numPr>
+      </w:pPr>
+      <w:r>
+        <w:rPr>
+          <w:bCs/>
+        </w:rPr>
+        <w:t>pgAdmin4</w:t>
+      </w:r>
+      <w:r>
+        <w:t>: Interface gráfica para administração e gerenciamento do banco de dados PostgreSQL. Utilizado para visualizar e manipular dados diretamente.</w:t>
+      </w:r>
+    </w:p>
+    <w:p>
+      <w:pPr>
+        <w:rPr>
+          <w:bCs/>
+        </w:rPr>
+      </w:pPr>
+      <w:r>
+        <w:rPr>
+          <w:bCs/>
+        </w:rPr>
+        <w:t>Conteinerização</w:t>
+      </w:r>
+      <w:r>
+        <w:rPr>
+          <w:bCs/>
+        </w:rPr>
+        <w:t>:</w:t>
+      </w:r>
+    </w:p>
+    <w:p>
+      <w:pPr>
+        <w:numPr>
+          <w:ilvl w:val="0"/>
+          <w:numId w:val="4"/>
+        </w:numPr>
+      </w:pPr>
+      <w:r>
+        <w:rPr>
+          <w:bCs/>
+        </w:rPr>
+        <w:t>Docker</w:t>
+      </w:r>
+      <w:r>
+        <w:t>: Ferramenta que cria contêineres para isolar e padronizar o ambiente de desenvolvimento e produção. No projeto, Docker é utilizado para configurar o ambiente de execução da aplicação.</w:t>
+      </w:r>
+    </w:p>
+    <w:p>
+      <w:pPr>
+        <w:numPr>
+          <w:ilvl w:val="0"/>
+          <w:numId w:val="4"/>
+        </w:numPr>
+      </w:pPr>
+      <w:r>
+        <w:rPr>
+          <w:b/>
+          <w:bCs/>
+        </w:rPr>
+        <w:t>Docker Desktop</w:t>
+      </w:r>
+      <w:r>
+        <w:t>: Versão do Docker que facilita a execução de contêineres em máquinas locais, permitindo o desenvolvimento local e integração com ferramentas como o Docker Compose.</w:t>
       </w:r>
     </w:p>
     <w:p/>
@@ -33,6 +316,619 @@
     </w:sectPr>
   </w:body>
 </w:document>
+</file>
+
+<file path=word/numbering.xml><?xml version="1.0" encoding="utf-8"?>
+<w:numbering xmlns:wpc="http://schemas.microsoft.com/office/word/2010/wordprocessingCanvas" xmlns:cx="http://schemas.microsoft.com/office/drawing/2014/chartex" xmlns:cx1="http://schemas.microsoft.com/office/drawing/2015/9/8/chartex" xmlns:cx2="http://schemas.microsoft.com/office/drawing/2015/10/21/chartex" xmlns:cx3="http://schemas.microsoft.com/office/drawing/2016/5/9/chartex" xmlns:cx4="http://schemas.microsoft.com/office/drawing/2016/5/10/chartex" xmlns:cx5="http://schemas.microsoft.com/office/drawing/2016/5/11/chartex" xmlns:cx6="http://schemas.microsoft.com/office/drawing/2016/5/12/chartex" xmlns:cx7="http://schemas.microsoft.com/office/drawing/2016/5/13/chartex" xmlns:cx8="http://schemas.microsoft.com/office/drawing/2016/5/14/chartex" xmlns:mc="http://schemas.openxmlformats.org/markup-compatibility/2006" xmlns:aink="http://schemas.microsoft.com/office/drawing/2016/ink" xmlns:am3d="http://schemas.microsoft.com/office/drawing/2017/model3d" xmlns:o="urn:schemas-microsoft-com:office:office" xmlns:oel="http://schemas.microsoft.com/office/2019/extlst" xmlns:r="http://schemas.openxmlformats.org/officeDocument/2006/relationships" xmlns:m="http://schemas.openxmlformats.org/officeDocument/2006/math" xmlns:v="urn:schemas-microsoft-com:vml" xmlns:wp14="http://schemas.microsoft.com/office/word/2010/wordprocessingDrawing" xmlns:wp="http://schemas.openxmlformats.org/drawingml/2006/wordprocessingDrawing" xmlns:w10="urn:schemas-microsoft-com:office:word" xmlns:w="http://schemas.openxmlformats.org/wordprocessingml/2006/main" xmlns:w14="http://schemas.microsoft.com/office/word/2010/wordml" xmlns:w15="http://schemas.microsoft.com/office/word/2012/wordml" xmlns:w16cex="http://schemas.microsoft.com/office/word/2018/wordml/cex" xmlns:w16cid="http://schemas.microsoft.com/office/word/2016/wordml/cid" xmlns:w16="http://schemas.microsoft.com/office/word/2018/wordml" xmlns:w16du="http://schemas.microsoft.com/office/word/2023/wordml/word16du" xmlns:w16sdtdh="http://schemas.microsoft.com/office/word/2020/wordml/sdtdatahash" xmlns:w16se="http://schemas.microsoft.com/office/word/2015/wordml/symex" xmlns:wpg="http://schemas.microsoft.com/office/word/2010/wordprocessingGroup" xmlns:wpi="http://schemas.microsoft.com/office/word/2010/wordprocessingInk" xmlns:wne="http://schemas.microsoft.com/office/word/2006/wordml" xmlns:wps="http://schemas.microsoft.com/office/word/2010/wordprocessingShape" mc:Ignorable="w14 w15 w16se w16cid w16 w16cex w16sdtdh w16du wp14">
+  <w:abstractNum w:abstractNumId="0" w15:restartNumberingAfterBreak="0">
+    <w:nsid w:val="2E8314C7"/>
+    <w:multiLevelType w:val="multilevel"/>
+    <w:tmpl w:val="9DF8CD64"/>
+    <w:lvl w:ilvl="0">
+      <w:start w:val="1"/>
+      <w:numFmt w:val="bullet"/>
+      <w:lvlText w:val=""/>
+      <w:lvlJc w:val="left"/>
+      <w:pPr>
+        <w:tabs>
+          <w:tab w:val="num" w:pos="720"/>
+        </w:tabs>
+        <w:ind w:left="720" w:hanging="360"/>
+      </w:pPr>
+      <w:rPr>
+        <w:rFonts w:ascii="Symbol" w:hAnsi="Symbol" w:hint="default"/>
+        <w:sz w:val="20"/>
+      </w:rPr>
+    </w:lvl>
+    <w:lvl w:ilvl="1" w:tentative="1">
+      <w:start w:val="1"/>
+      <w:numFmt w:val="bullet"/>
+      <w:lvlText w:val="o"/>
+      <w:lvlJc w:val="left"/>
+      <w:pPr>
+        <w:tabs>
+          <w:tab w:val="num" w:pos="1440"/>
+        </w:tabs>
+        <w:ind w:left="1440" w:hanging="360"/>
+      </w:pPr>
+      <w:rPr>
+        <w:rFonts w:ascii="Courier New" w:hAnsi="Courier New" w:hint="default"/>
+        <w:sz w:val="20"/>
+      </w:rPr>
+    </w:lvl>
+    <w:lvl w:ilvl="2" w:tentative="1">
+      <w:start w:val="1"/>
+      <w:numFmt w:val="bullet"/>
+      <w:lvlText w:val=""/>
+      <w:lvlJc w:val="left"/>
+      <w:pPr>
+        <w:tabs>
+          <w:tab w:val="num" w:pos="2160"/>
+        </w:tabs>
+        <w:ind w:left="2160" w:hanging="360"/>
+      </w:pPr>
+      <w:rPr>
+        <w:rFonts w:ascii="Wingdings" w:hAnsi="Wingdings" w:hint="default"/>
+        <w:sz w:val="20"/>
+      </w:rPr>
+    </w:lvl>
+    <w:lvl w:ilvl="3" w:tentative="1">
+      <w:start w:val="1"/>
+      <w:numFmt w:val="bullet"/>
+      <w:lvlText w:val=""/>
+      <w:lvlJc w:val="left"/>
+      <w:pPr>
+        <w:tabs>
+          <w:tab w:val="num" w:pos="2880"/>
+        </w:tabs>
+        <w:ind w:left="2880" w:hanging="360"/>
+      </w:pPr>
+      <w:rPr>
+        <w:rFonts w:ascii="Wingdings" w:hAnsi="Wingdings" w:hint="default"/>
+        <w:sz w:val="20"/>
+      </w:rPr>
+    </w:lvl>
+    <w:lvl w:ilvl="4" w:tentative="1">
+      <w:start w:val="1"/>
+      <w:numFmt w:val="bullet"/>
+      <w:lvlText w:val=""/>
+      <w:lvlJc w:val="left"/>
+      <w:pPr>
+        <w:tabs>
+          <w:tab w:val="num" w:pos="3600"/>
+        </w:tabs>
+        <w:ind w:left="3600" w:hanging="360"/>
+      </w:pPr>
+      <w:rPr>
+        <w:rFonts w:ascii="Wingdings" w:hAnsi="Wingdings" w:hint="default"/>
+        <w:sz w:val="20"/>
+      </w:rPr>
+    </w:lvl>
+    <w:lvl w:ilvl="5" w:tentative="1">
+      <w:start w:val="1"/>
+      <w:numFmt w:val="bullet"/>
+      <w:lvlText w:val=""/>
+      <w:lvlJc w:val="left"/>
+      <w:pPr>
+        <w:tabs>
+          <w:tab w:val="num" w:pos="4320"/>
+        </w:tabs>
+        <w:ind w:left="4320" w:hanging="360"/>
+      </w:pPr>
+      <w:rPr>
+        <w:rFonts w:ascii="Wingdings" w:hAnsi="Wingdings" w:hint="default"/>
+        <w:sz w:val="20"/>
+      </w:rPr>
+    </w:lvl>
+    <w:lvl w:ilvl="6" w:tentative="1">
+      <w:start w:val="1"/>
+      <w:numFmt w:val="bullet"/>
+      <w:lvlText w:val=""/>
+      <w:lvlJc w:val="left"/>
+      <w:pPr>
+        <w:tabs>
+          <w:tab w:val="num" w:pos="5040"/>
+        </w:tabs>
+        <w:ind w:left="5040" w:hanging="360"/>
+      </w:pPr>
+      <w:rPr>
+        <w:rFonts w:ascii="Wingdings" w:hAnsi="Wingdings" w:hint="default"/>
+        <w:sz w:val="20"/>
+      </w:rPr>
+    </w:lvl>
+    <w:lvl w:ilvl="7" w:tentative="1">
+      <w:start w:val="1"/>
+      <w:numFmt w:val="bullet"/>
+      <w:lvlText w:val=""/>
+      <w:lvlJc w:val="left"/>
+      <w:pPr>
+        <w:tabs>
+          <w:tab w:val="num" w:pos="5760"/>
+        </w:tabs>
+        <w:ind w:left="5760" w:hanging="360"/>
+      </w:pPr>
+      <w:rPr>
+        <w:rFonts w:ascii="Wingdings" w:hAnsi="Wingdings" w:hint="default"/>
+        <w:sz w:val="20"/>
+      </w:rPr>
+    </w:lvl>
+    <w:lvl w:ilvl="8" w:tentative="1">
+      <w:start w:val="1"/>
+      <w:numFmt w:val="bullet"/>
+      <w:lvlText w:val=""/>
+      <w:lvlJc w:val="left"/>
+      <w:pPr>
+        <w:tabs>
+          <w:tab w:val="num" w:pos="6480"/>
+        </w:tabs>
+        <w:ind w:left="6480" w:hanging="360"/>
+      </w:pPr>
+      <w:rPr>
+        <w:rFonts w:ascii="Wingdings" w:hAnsi="Wingdings" w:hint="default"/>
+        <w:sz w:val="20"/>
+      </w:rPr>
+    </w:lvl>
+  </w:abstractNum>
+  <w:abstractNum w:abstractNumId="1" w15:restartNumberingAfterBreak="0">
+    <w:nsid w:val="5D1A7DA1"/>
+    <w:multiLevelType w:val="multilevel"/>
+    <w:tmpl w:val="CCDA84B2"/>
+    <w:lvl w:ilvl="0">
+      <w:start w:val="1"/>
+      <w:numFmt w:val="bullet"/>
+      <w:lvlText w:val=""/>
+      <w:lvlJc w:val="left"/>
+      <w:pPr>
+        <w:tabs>
+          <w:tab w:val="num" w:pos="720"/>
+        </w:tabs>
+        <w:ind w:left="720" w:hanging="360"/>
+      </w:pPr>
+      <w:rPr>
+        <w:rFonts w:ascii="Symbol" w:hAnsi="Symbol" w:hint="default"/>
+        <w:sz w:val="20"/>
+      </w:rPr>
+    </w:lvl>
+    <w:lvl w:ilvl="1" w:tentative="1">
+      <w:start w:val="1"/>
+      <w:numFmt w:val="bullet"/>
+      <w:lvlText w:val="o"/>
+      <w:lvlJc w:val="left"/>
+      <w:pPr>
+        <w:tabs>
+          <w:tab w:val="num" w:pos="1440"/>
+        </w:tabs>
+        <w:ind w:left="1440" w:hanging="360"/>
+      </w:pPr>
+      <w:rPr>
+        <w:rFonts w:ascii="Courier New" w:hAnsi="Courier New" w:hint="default"/>
+        <w:sz w:val="20"/>
+      </w:rPr>
+    </w:lvl>
+    <w:lvl w:ilvl="2" w:tentative="1">
+      <w:start w:val="1"/>
+      <w:numFmt w:val="bullet"/>
+      <w:lvlText w:val=""/>
+      <w:lvlJc w:val="left"/>
+      <w:pPr>
+        <w:tabs>
+          <w:tab w:val="num" w:pos="2160"/>
+        </w:tabs>
+        <w:ind w:left="2160" w:hanging="360"/>
+      </w:pPr>
+      <w:rPr>
+        <w:rFonts w:ascii="Wingdings" w:hAnsi="Wingdings" w:hint="default"/>
+        <w:sz w:val="20"/>
+      </w:rPr>
+    </w:lvl>
+    <w:lvl w:ilvl="3" w:tentative="1">
+      <w:start w:val="1"/>
+      <w:numFmt w:val="bullet"/>
+      <w:lvlText w:val=""/>
+      <w:lvlJc w:val="left"/>
+      <w:pPr>
+        <w:tabs>
+          <w:tab w:val="num" w:pos="2880"/>
+        </w:tabs>
+        <w:ind w:left="2880" w:hanging="360"/>
+      </w:pPr>
+      <w:rPr>
+        <w:rFonts w:ascii="Wingdings" w:hAnsi="Wingdings" w:hint="default"/>
+        <w:sz w:val="20"/>
+      </w:rPr>
+    </w:lvl>
+    <w:lvl w:ilvl="4" w:tentative="1">
+      <w:start w:val="1"/>
+      <w:numFmt w:val="bullet"/>
+      <w:lvlText w:val=""/>
+      <w:lvlJc w:val="left"/>
+      <w:pPr>
+        <w:tabs>
+          <w:tab w:val="num" w:pos="3600"/>
+        </w:tabs>
+        <w:ind w:left="3600" w:hanging="360"/>
+      </w:pPr>
+      <w:rPr>
+        <w:rFonts w:ascii="Wingdings" w:hAnsi="Wingdings" w:hint="default"/>
+        <w:sz w:val="20"/>
+      </w:rPr>
+    </w:lvl>
+    <w:lvl w:ilvl="5" w:tentative="1">
+      <w:start w:val="1"/>
+      <w:numFmt w:val="bullet"/>
+      <w:lvlText w:val=""/>
+      <w:lvlJc w:val="left"/>
+      <w:pPr>
+        <w:tabs>
+          <w:tab w:val="num" w:pos="4320"/>
+        </w:tabs>
+        <w:ind w:left="4320" w:hanging="360"/>
+      </w:pPr>
+      <w:rPr>
+        <w:rFonts w:ascii="Wingdings" w:hAnsi="Wingdings" w:hint="default"/>
+        <w:sz w:val="20"/>
+      </w:rPr>
+    </w:lvl>
+    <w:lvl w:ilvl="6" w:tentative="1">
+      <w:start w:val="1"/>
+      <w:numFmt w:val="bullet"/>
+      <w:lvlText w:val=""/>
+      <w:lvlJc w:val="left"/>
+      <w:pPr>
+        <w:tabs>
+          <w:tab w:val="num" w:pos="5040"/>
+        </w:tabs>
+        <w:ind w:left="5040" w:hanging="360"/>
+      </w:pPr>
+      <w:rPr>
+        <w:rFonts w:ascii="Wingdings" w:hAnsi="Wingdings" w:hint="default"/>
+        <w:sz w:val="20"/>
+      </w:rPr>
+    </w:lvl>
+    <w:lvl w:ilvl="7" w:tentative="1">
+      <w:start w:val="1"/>
+      <w:numFmt w:val="bullet"/>
+      <w:lvlText w:val=""/>
+      <w:lvlJc w:val="left"/>
+      <w:pPr>
+        <w:tabs>
+          <w:tab w:val="num" w:pos="5760"/>
+        </w:tabs>
+        <w:ind w:left="5760" w:hanging="360"/>
+      </w:pPr>
+      <w:rPr>
+        <w:rFonts w:ascii="Wingdings" w:hAnsi="Wingdings" w:hint="default"/>
+        <w:sz w:val="20"/>
+      </w:rPr>
+    </w:lvl>
+    <w:lvl w:ilvl="8" w:tentative="1">
+      <w:start w:val="1"/>
+      <w:numFmt w:val="bullet"/>
+      <w:lvlText w:val=""/>
+      <w:lvlJc w:val="left"/>
+      <w:pPr>
+        <w:tabs>
+          <w:tab w:val="num" w:pos="6480"/>
+        </w:tabs>
+        <w:ind w:left="6480" w:hanging="360"/>
+      </w:pPr>
+      <w:rPr>
+        <w:rFonts w:ascii="Wingdings" w:hAnsi="Wingdings" w:hint="default"/>
+        <w:sz w:val="20"/>
+      </w:rPr>
+    </w:lvl>
+  </w:abstractNum>
+  <w:abstractNum w:abstractNumId="2" w15:restartNumberingAfterBreak="0">
+    <w:nsid w:val="6733568F"/>
+    <w:multiLevelType w:val="multilevel"/>
+    <w:tmpl w:val="08E45B80"/>
+    <w:lvl w:ilvl="0">
+      <w:start w:val="1"/>
+      <w:numFmt w:val="bullet"/>
+      <w:lvlText w:val=""/>
+      <w:lvlJc w:val="left"/>
+      <w:pPr>
+        <w:tabs>
+          <w:tab w:val="num" w:pos="720"/>
+        </w:tabs>
+        <w:ind w:left="720" w:hanging="360"/>
+      </w:pPr>
+      <w:rPr>
+        <w:rFonts w:ascii="Symbol" w:hAnsi="Symbol" w:hint="default"/>
+        <w:sz w:val="20"/>
+      </w:rPr>
+    </w:lvl>
+    <w:lvl w:ilvl="1" w:tentative="1">
+      <w:start w:val="1"/>
+      <w:numFmt w:val="bullet"/>
+      <w:lvlText w:val="o"/>
+      <w:lvlJc w:val="left"/>
+      <w:pPr>
+        <w:tabs>
+          <w:tab w:val="num" w:pos="1440"/>
+        </w:tabs>
+        <w:ind w:left="1440" w:hanging="360"/>
+      </w:pPr>
+      <w:rPr>
+        <w:rFonts w:ascii="Courier New" w:hAnsi="Courier New" w:hint="default"/>
+        <w:sz w:val="20"/>
+      </w:rPr>
+    </w:lvl>
+    <w:lvl w:ilvl="2" w:tentative="1">
+      <w:start w:val="1"/>
+      <w:numFmt w:val="bullet"/>
+      <w:lvlText w:val=""/>
+      <w:lvlJc w:val="left"/>
+      <w:pPr>
+        <w:tabs>
+          <w:tab w:val="num" w:pos="2160"/>
+        </w:tabs>
+        <w:ind w:left="2160" w:hanging="360"/>
+      </w:pPr>
+      <w:rPr>
+        <w:rFonts w:ascii="Wingdings" w:hAnsi="Wingdings" w:hint="default"/>
+        <w:sz w:val="20"/>
+      </w:rPr>
+    </w:lvl>
+    <w:lvl w:ilvl="3" w:tentative="1">
+      <w:start w:val="1"/>
+      <w:numFmt w:val="bullet"/>
+      <w:lvlText w:val=""/>
+      <w:lvlJc w:val="left"/>
+      <w:pPr>
+        <w:tabs>
+          <w:tab w:val="num" w:pos="2880"/>
+        </w:tabs>
+        <w:ind w:left="2880" w:hanging="360"/>
+      </w:pPr>
+      <w:rPr>
+        <w:rFonts w:ascii="Wingdings" w:hAnsi="Wingdings" w:hint="default"/>
+        <w:sz w:val="20"/>
+      </w:rPr>
+    </w:lvl>
+    <w:lvl w:ilvl="4" w:tentative="1">
+      <w:start w:val="1"/>
+      <w:numFmt w:val="bullet"/>
+      <w:lvlText w:val=""/>
+      <w:lvlJc w:val="left"/>
+      <w:pPr>
+        <w:tabs>
+          <w:tab w:val="num" w:pos="3600"/>
+        </w:tabs>
+        <w:ind w:left="3600" w:hanging="360"/>
+      </w:pPr>
+      <w:rPr>
+        <w:rFonts w:ascii="Wingdings" w:hAnsi="Wingdings" w:hint="default"/>
+        <w:sz w:val="20"/>
+      </w:rPr>
+    </w:lvl>
+    <w:lvl w:ilvl="5" w:tentative="1">
+      <w:start w:val="1"/>
+      <w:numFmt w:val="bullet"/>
+      <w:lvlText w:val=""/>
+      <w:lvlJc w:val="left"/>
+      <w:pPr>
+        <w:tabs>
+          <w:tab w:val="num" w:pos="4320"/>
+        </w:tabs>
+        <w:ind w:left="4320" w:hanging="360"/>
+      </w:pPr>
+      <w:rPr>
+        <w:rFonts w:ascii="Wingdings" w:hAnsi="Wingdings" w:hint="default"/>
+        <w:sz w:val="20"/>
+      </w:rPr>
+    </w:lvl>
+    <w:lvl w:ilvl="6" w:tentative="1">
+      <w:start w:val="1"/>
+      <w:numFmt w:val="bullet"/>
+      <w:lvlText w:val=""/>
+      <w:lvlJc w:val="left"/>
+      <w:pPr>
+        <w:tabs>
+          <w:tab w:val="num" w:pos="5040"/>
+        </w:tabs>
+        <w:ind w:left="5040" w:hanging="360"/>
+      </w:pPr>
+      <w:rPr>
+        <w:rFonts w:ascii="Wingdings" w:hAnsi="Wingdings" w:hint="default"/>
+        <w:sz w:val="20"/>
+      </w:rPr>
+    </w:lvl>
+    <w:lvl w:ilvl="7" w:tentative="1">
+      <w:start w:val="1"/>
+      <w:numFmt w:val="bullet"/>
+      <w:lvlText w:val=""/>
+      <w:lvlJc w:val="left"/>
+      <w:pPr>
+        <w:tabs>
+          <w:tab w:val="num" w:pos="5760"/>
+        </w:tabs>
+        <w:ind w:left="5760" w:hanging="360"/>
+      </w:pPr>
+      <w:rPr>
+        <w:rFonts w:ascii="Wingdings" w:hAnsi="Wingdings" w:hint="default"/>
+        <w:sz w:val="20"/>
+      </w:rPr>
+    </w:lvl>
+    <w:lvl w:ilvl="8" w:tentative="1">
+      <w:start w:val="1"/>
+      <w:numFmt w:val="bullet"/>
+      <w:lvlText w:val=""/>
+      <w:lvlJc w:val="left"/>
+      <w:pPr>
+        <w:tabs>
+          <w:tab w:val="num" w:pos="6480"/>
+        </w:tabs>
+        <w:ind w:left="6480" w:hanging="360"/>
+      </w:pPr>
+      <w:rPr>
+        <w:rFonts w:ascii="Wingdings" w:hAnsi="Wingdings" w:hint="default"/>
+        <w:sz w:val="20"/>
+      </w:rPr>
+    </w:lvl>
+  </w:abstractNum>
+  <w:abstractNum w:abstractNumId="3" w15:restartNumberingAfterBreak="0">
+    <w:nsid w:val="75DE2954"/>
+    <w:multiLevelType w:val="multilevel"/>
+    <w:tmpl w:val="506499CE"/>
+    <w:lvl w:ilvl="0">
+      <w:start w:val="1"/>
+      <w:numFmt w:val="bullet"/>
+      <w:lvlText w:val=""/>
+      <w:lvlJc w:val="left"/>
+      <w:pPr>
+        <w:tabs>
+          <w:tab w:val="num" w:pos="720"/>
+        </w:tabs>
+        <w:ind w:left="720" w:hanging="360"/>
+      </w:pPr>
+      <w:rPr>
+        <w:rFonts w:ascii="Symbol" w:hAnsi="Symbol" w:hint="default"/>
+        <w:sz w:val="20"/>
+      </w:rPr>
+    </w:lvl>
+    <w:lvl w:ilvl="1" w:tentative="1">
+      <w:start w:val="1"/>
+      <w:numFmt w:val="bullet"/>
+      <w:lvlText w:val="o"/>
+      <w:lvlJc w:val="left"/>
+      <w:pPr>
+        <w:tabs>
+          <w:tab w:val="num" w:pos="1440"/>
+        </w:tabs>
+        <w:ind w:left="1440" w:hanging="360"/>
+      </w:pPr>
+      <w:rPr>
+        <w:rFonts w:ascii="Courier New" w:hAnsi="Courier New" w:hint="default"/>
+        <w:sz w:val="20"/>
+      </w:rPr>
+    </w:lvl>
+    <w:lvl w:ilvl="2" w:tentative="1">
+      <w:start w:val="1"/>
+      <w:numFmt w:val="bullet"/>
+      <w:lvlText w:val=""/>
+      <w:lvlJc w:val="left"/>
+      <w:pPr>
+        <w:tabs>
+          <w:tab w:val="num" w:pos="2160"/>
+        </w:tabs>
+        <w:ind w:left="2160" w:hanging="360"/>
+      </w:pPr>
+      <w:rPr>
+        <w:rFonts w:ascii="Wingdings" w:hAnsi="Wingdings" w:hint="default"/>
+        <w:sz w:val="20"/>
+      </w:rPr>
+    </w:lvl>
+    <w:lvl w:ilvl="3" w:tentative="1">
+      <w:start w:val="1"/>
+      <w:numFmt w:val="bullet"/>
+      <w:lvlText w:val=""/>
+      <w:lvlJc w:val="left"/>
+      <w:pPr>
+        <w:tabs>
+          <w:tab w:val="num" w:pos="2880"/>
+        </w:tabs>
+        <w:ind w:left="2880" w:hanging="360"/>
+      </w:pPr>
+      <w:rPr>
+        <w:rFonts w:ascii="Wingdings" w:hAnsi="Wingdings" w:hint="default"/>
+        <w:sz w:val="20"/>
+      </w:rPr>
+    </w:lvl>
+    <w:lvl w:ilvl="4" w:tentative="1">
+      <w:start w:val="1"/>
+      <w:numFmt w:val="bullet"/>
+      <w:lvlText w:val=""/>
+      <w:lvlJc w:val="left"/>
+      <w:pPr>
+        <w:tabs>
+          <w:tab w:val="num" w:pos="3600"/>
+        </w:tabs>
+        <w:ind w:left="3600" w:hanging="360"/>
+      </w:pPr>
+      <w:rPr>
+        <w:rFonts w:ascii="Wingdings" w:hAnsi="Wingdings" w:hint="default"/>
+        <w:sz w:val="20"/>
+      </w:rPr>
+    </w:lvl>
+    <w:lvl w:ilvl="5" w:tentative="1">
+      <w:start w:val="1"/>
+      <w:numFmt w:val="bullet"/>
+      <w:lvlText w:val=""/>
+      <w:lvlJc w:val="left"/>
+      <w:pPr>
+        <w:tabs>
+          <w:tab w:val="num" w:pos="4320"/>
+        </w:tabs>
+        <w:ind w:left="4320" w:hanging="360"/>
+      </w:pPr>
+      <w:rPr>
+        <w:rFonts w:ascii="Wingdings" w:hAnsi="Wingdings" w:hint="default"/>
+        <w:sz w:val="20"/>
+      </w:rPr>
+    </w:lvl>
+    <w:lvl w:ilvl="6" w:tentative="1">
+      <w:start w:val="1"/>
+      <w:numFmt w:val="bullet"/>
+      <w:lvlText w:val=""/>
+      <w:lvlJc w:val="left"/>
+      <w:pPr>
+        <w:tabs>
+          <w:tab w:val="num" w:pos="5040"/>
+        </w:tabs>
+        <w:ind w:left="5040" w:hanging="360"/>
+      </w:pPr>
+      <w:rPr>
+        <w:rFonts w:ascii="Wingdings" w:hAnsi="Wingdings" w:hint="default"/>
+        <w:sz w:val="20"/>
+      </w:rPr>
+    </w:lvl>
+    <w:lvl w:ilvl="7" w:tentative="1">
+      <w:start w:val="1"/>
+      <w:numFmt w:val="bullet"/>
+      <w:lvlText w:val=""/>
+      <w:lvlJc w:val="left"/>
+      <w:pPr>
+        <w:tabs>
+          <w:tab w:val="num" w:pos="5760"/>
+        </w:tabs>
+        <w:ind w:left="5760" w:hanging="360"/>
+      </w:pPr>
+      <w:rPr>
+        <w:rFonts w:ascii="Wingdings" w:hAnsi="Wingdings" w:hint="default"/>
+        <w:sz w:val="20"/>
+      </w:rPr>
+    </w:lvl>
+    <w:lvl w:ilvl="8" w:tentative="1">
+      <w:start w:val="1"/>
+      <w:numFmt w:val="bullet"/>
+      <w:lvlText w:val=""/>
+      <w:lvlJc w:val="left"/>
+      <w:pPr>
+        <w:tabs>
+          <w:tab w:val="num" w:pos="6480"/>
+        </w:tabs>
+        <w:ind w:left="6480" w:hanging="360"/>
+      </w:pPr>
+      <w:rPr>
+        <w:rFonts w:ascii="Wingdings" w:hAnsi="Wingdings" w:hint="default"/>
+        <w:sz w:val="20"/>
+      </w:rPr>
+    </w:lvl>
+  </w:abstractNum>
+  <w:num w:numId="1" w16cid:durableId="348485834">
+    <w:abstractNumId w:val="1"/>
+  </w:num>
+  <w:num w:numId="2" w16cid:durableId="340402774">
+    <w:abstractNumId w:val="0"/>
+  </w:num>
+  <w:num w:numId="3" w16cid:durableId="230772623">
+    <w:abstractNumId w:val="3"/>
+  </w:num>
+  <w:num w:numId="4" w16cid:durableId="1477265009">
+    <w:abstractNumId w:val="2"/>
+  </w:num>
+</w:numbering>
 </file>
 
 <file path=word/styles.xml><?xml version="1.0" encoding="utf-8"?>
@@ -638,7 +1534,6 @@
   <w:style w:type="character" w:default="1" w:styleId="Fontepargpadro">
     <w:name w:val="Default Paragraph Font"/>
     <w:uiPriority w:val="1"/>
-    <w:semiHidden/>
     <w:unhideWhenUsed/>
   </w:style>
   <w:style w:type="table" w:default="1" w:styleId="Tabelanormal">

</xml_diff>

<commit_message>
UNPC-36 Incluindo Estrutura de Pastas
</commit_message>
<xml_diff>
--- a/documents/documentacao-codigo.docx
+++ b/documents/documentacao-codigo.docx
@@ -260,13 +260,7 @@
         <w:rPr>
           <w:bCs/>
         </w:rPr>
-        <w:t>Conteinerização</w:t>
-      </w:r>
-      <w:r>
-        <w:rPr>
-          <w:bCs/>
-        </w:rPr>
-        <w:t>:</w:t>
+        <w:t>Conteinerização:</w:t>
       </w:r>
     </w:p>
     <w:p>
@@ -305,9 +299,530 @@
       </w:r>
     </w:p>
     <w:p/>
+    <w:p>
+      <w:r>
+        <w:br w:type="page"/>
+      </w:r>
+    </w:p>
+    <w:p>
+      <w:pPr>
+        <w:rPr>
+          <w:b/>
+          <w:bCs/>
+          <w:sz w:val="24"/>
+          <w:szCs w:val="24"/>
+        </w:rPr>
+      </w:pPr>
+      <w:r>
+        <w:rPr>
+          <w:b/>
+          <w:bCs/>
+          <w:sz w:val="24"/>
+          <w:szCs w:val="24"/>
+        </w:rPr>
+        <w:lastRenderedPageBreak/>
+        <w:t>Estrutura de pastas</w:t>
+      </w:r>
+      <w:r>
+        <w:rPr>
+          <w:b/>
+          <w:bCs/>
+          <w:sz w:val="24"/>
+          <w:szCs w:val="24"/>
+        </w:rPr>
+        <w:t>:</w:t>
+      </w:r>
+    </w:p>
+    <w:p>
+      <w:r>
+        <w:t>/</w:t>
+      </w:r>
+      <w:proofErr w:type="spellStart"/>
+      <w:r>
+        <w:t>database</w:t>
+      </w:r>
+      <w:proofErr w:type="spellEnd"/>
+      <w:r>
+        <w:t>-models:</w:t>
+      </w:r>
+    </w:p>
+    <w:p>
+      <w:pPr>
+        <w:pStyle w:val="PargrafodaLista"/>
+        <w:numPr>
+          <w:ilvl w:val="0"/>
+          <w:numId w:val="5"/>
+        </w:numPr>
+      </w:pPr>
+      <w:r>
+        <w:t xml:space="preserve">Nessa pasta estão presentes o modelo conceitual e o modelo lógico do banco de dados, que é a base do projeto. Eles estão salvos no </w:t>
+      </w:r>
+      <w:proofErr w:type="gramStart"/>
+      <w:r>
+        <w:t xml:space="preserve">formato </w:t>
+      </w:r>
+      <w:r>
+        <w:rPr>
+          <w:i/>
+          <w:iCs/>
+        </w:rPr>
+        <w:t>.brM</w:t>
+      </w:r>
+      <w:proofErr w:type="gramEnd"/>
+      <w:r>
+        <w:rPr>
+          <w:i/>
+          <w:iCs/>
+        </w:rPr>
+        <w:t xml:space="preserve">3 </w:t>
+      </w:r>
+      <w:r>
+        <w:t xml:space="preserve">que é o formato do </w:t>
+      </w:r>
+      <w:proofErr w:type="spellStart"/>
+      <w:r>
+        <w:t>brModelo</w:t>
+      </w:r>
+      <w:proofErr w:type="spellEnd"/>
+      <w:r>
+        <w:t>, onde foram criados os modelos.</w:t>
+      </w:r>
+    </w:p>
+    <w:p>
+      <w:r>
+        <w:t>/demo:</w:t>
+      </w:r>
+    </w:p>
+    <w:p>
+      <w:r>
+        <w:t xml:space="preserve">Essa pasta é onde está presente todo </w:t>
+      </w:r>
+      <w:proofErr w:type="spellStart"/>
+      <w:r>
+        <w:t>backend</w:t>
+      </w:r>
+      <w:proofErr w:type="spellEnd"/>
+      <w:r>
+        <w:t xml:space="preserve"> do projeto, a partir de uma inicialização do </w:t>
+      </w:r>
+      <w:proofErr w:type="spellStart"/>
+      <w:r>
+        <w:t>Springboot</w:t>
+      </w:r>
+      <w:proofErr w:type="spellEnd"/>
+      <w:r>
+        <w:t>. Dentro da pasta demo estão as seguintes pastas:</w:t>
+      </w:r>
+    </w:p>
+    <w:p>
+      <w:pPr>
+        <w:pStyle w:val="PargrafodaLista"/>
+        <w:numPr>
+          <w:ilvl w:val="0"/>
+          <w:numId w:val="5"/>
+        </w:numPr>
+      </w:pPr>
+      <w:r>
+        <w:t>/demo/</w:t>
+      </w:r>
+      <w:proofErr w:type="spellStart"/>
+      <w:r>
+        <w:t>src</w:t>
+      </w:r>
+      <w:proofErr w:type="spellEnd"/>
+      <w:r>
+        <w:t>/</w:t>
+      </w:r>
+      <w:proofErr w:type="spellStart"/>
+      <w:r>
+        <w:t>main</w:t>
+      </w:r>
+      <w:proofErr w:type="spellEnd"/>
+      <w:r>
+        <w:t>/</w:t>
+      </w:r>
+      <w:proofErr w:type="spellStart"/>
+      <w:r>
+        <w:t>java</w:t>
+      </w:r>
+      <w:proofErr w:type="spellEnd"/>
+      <w:r>
+        <w:t>:</w:t>
+      </w:r>
+    </w:p>
+    <w:p>
+      <w:pPr>
+        <w:pStyle w:val="PargrafodaLista"/>
+      </w:pPr>
+      <w:r>
+        <w:t xml:space="preserve">- </w:t>
+      </w:r>
+      <w:r>
+        <w:t>/</w:t>
+      </w:r>
+      <w:proofErr w:type="spellStart"/>
+      <w:r>
+        <w:t>controller</w:t>
+      </w:r>
+      <w:proofErr w:type="spellEnd"/>
+      <w:r>
+        <w:t>:</w:t>
+      </w:r>
+      <w:r>
+        <w:t xml:space="preserve"> </w:t>
+      </w:r>
+      <w:r>
+        <w:t>Contém as classes responsáveis por lidar com as requisições HTTP e enviar respostas adequadas</w:t>
+      </w:r>
+      <w:r>
+        <w:t>.</w:t>
+      </w:r>
+    </w:p>
+    <w:p>
+      <w:pPr>
+        <w:pStyle w:val="PargrafodaLista"/>
+      </w:pPr>
+    </w:p>
+    <w:p>
+      <w:pPr>
+        <w:pStyle w:val="PargrafodaLista"/>
+      </w:pPr>
+      <w:r>
+        <w:t xml:space="preserve">- </w:t>
+      </w:r>
+      <w:r>
+        <w:t>/enum1:</w:t>
+      </w:r>
+      <w:r>
+        <w:t xml:space="preserve"> </w:t>
+      </w:r>
+      <w:r>
+        <w:t>Contém enumeradores,</w:t>
+      </w:r>
+      <w:r>
+        <w:t xml:space="preserve"> </w:t>
+      </w:r>
+      <w:r>
+        <w:t>como o CargoEnum.java, que define constantes específicas usadas no projeto.</w:t>
+      </w:r>
+    </w:p>
+    <w:p>
+      <w:pPr>
+        <w:pStyle w:val="PargrafodaLista"/>
+      </w:pPr>
+    </w:p>
+    <w:p>
+      <w:pPr>
+        <w:pStyle w:val="PargrafodaLista"/>
+      </w:pPr>
+      <w:r>
+        <w:t xml:space="preserve">- </w:t>
+      </w:r>
+      <w:r>
+        <w:t>/models:</w:t>
+      </w:r>
+      <w:r>
+        <w:t xml:space="preserve"> </w:t>
+      </w:r>
+      <w:r>
+        <w:t>Contém as classes de entidade, que representam os dados persistidos no banco de dados.</w:t>
+      </w:r>
+      <w:r>
+        <w:t xml:space="preserve"> </w:t>
+      </w:r>
+      <w:r>
+        <w:t>Exemplo: Usuario.java, Proposta.java, Endereco.java são exemplos de classes de modelo que correspondem a tabelas no banco de dados.</w:t>
+      </w:r>
+    </w:p>
+    <w:p>
+      <w:pPr>
+        <w:pStyle w:val="PargrafodaLista"/>
+      </w:pPr>
+    </w:p>
+    <w:p>
+      <w:pPr>
+        <w:pStyle w:val="PargrafodaLista"/>
+      </w:pPr>
+      <w:r>
+        <w:t xml:space="preserve">- </w:t>
+      </w:r>
+      <w:r>
+        <w:t>/</w:t>
+      </w:r>
+      <w:proofErr w:type="spellStart"/>
+      <w:r>
+        <w:t>repositories</w:t>
+      </w:r>
+      <w:proofErr w:type="spellEnd"/>
+      <w:r>
+        <w:t>:</w:t>
+      </w:r>
+      <w:r>
+        <w:t xml:space="preserve"> </w:t>
+      </w:r>
+      <w:r>
+        <w:t>Armazena as interfaces que estendem o Spring Data JPA, facilitando a comunicação com o banco de dados.</w:t>
+      </w:r>
+    </w:p>
+    <w:p>
+      <w:pPr>
+        <w:pStyle w:val="PargrafodaLista"/>
+      </w:pPr>
+    </w:p>
+    <w:p>
+      <w:pPr>
+        <w:pStyle w:val="PargrafodaLista"/>
+      </w:pPr>
+      <w:r>
+        <w:t xml:space="preserve">- </w:t>
+      </w:r>
+      <w:r>
+        <w:t>/</w:t>
+      </w:r>
+      <w:proofErr w:type="spellStart"/>
+      <w:r>
+        <w:t>servi</w:t>
+      </w:r>
+      <w:r>
+        <w:t>c</w:t>
+      </w:r>
+      <w:r>
+        <w:t>e</w:t>
+      </w:r>
+      <w:proofErr w:type="spellEnd"/>
+      <w:r>
+        <w:t>:</w:t>
+      </w:r>
+    </w:p>
+    <w:p>
+      <w:pPr>
+        <w:pStyle w:val="PargrafodaLista"/>
+        <w:ind w:firstLine="696"/>
+      </w:pPr>
+      <w:r>
+        <w:rPr>
+          <w:bCs/>
+        </w:rPr>
+        <w:t>/</w:t>
+      </w:r>
+      <w:proofErr w:type="spellStart"/>
+      <w:r>
+        <w:rPr>
+          <w:bCs/>
+        </w:rPr>
+        <w:t>BusinessObject</w:t>
+      </w:r>
+      <w:proofErr w:type="spellEnd"/>
+      <w:r>
+        <w:t>: Contém as classes que implementam a lógica de negócios. Cada classe aqui implementa as regras específicas de suas entidades, como PropostaBusinessObject.java para lógica de negócios relacionada às propostas.</w:t>
+      </w:r>
+    </w:p>
+    <w:p>
+      <w:pPr>
+        <w:pStyle w:val="PargrafodaLista"/>
+        <w:ind w:firstLine="696"/>
+      </w:pPr>
+      <w:r>
+        <w:rPr>
+          <w:bCs/>
+        </w:rPr>
+        <w:t>/</w:t>
+      </w:r>
+      <w:proofErr w:type="spellStart"/>
+      <w:r>
+        <w:rPr>
+          <w:bCs/>
+        </w:rPr>
+        <w:t>DataProvider</w:t>
+      </w:r>
+      <w:proofErr w:type="spellEnd"/>
+      <w:r>
+        <w:t>: Implementa as consultas ao banco de dados, recuperando dados e os preparando para uso. Por exemplo, PropostaDataProvider.java faz a busca de propostas no banco de dados.</w:t>
+      </w:r>
+    </w:p>
+    <w:p>
+      <w:pPr>
+        <w:pStyle w:val="PargrafodaLista"/>
+        <w:ind w:firstLine="696"/>
+      </w:pPr>
+      <w:r>
+        <w:rPr>
+          <w:bCs/>
+        </w:rPr>
+        <w:t>/</w:t>
+      </w:r>
+      <w:proofErr w:type="spellStart"/>
+      <w:r>
+        <w:rPr>
+          <w:bCs/>
+        </w:rPr>
+        <w:t>Facade</w:t>
+      </w:r>
+      <w:proofErr w:type="spellEnd"/>
+      <w:r>
+        <w:t xml:space="preserve"> (a ser implementada): Centralizará as chamadas para as classes </w:t>
+      </w:r>
+      <w:proofErr w:type="spellStart"/>
+      <w:r>
+        <w:t>BusinessObject</w:t>
+      </w:r>
+      <w:proofErr w:type="spellEnd"/>
+      <w:r>
+        <w:t xml:space="preserve"> e </w:t>
+      </w:r>
+      <w:proofErr w:type="spellStart"/>
+      <w:r>
+        <w:t>DataProvider</w:t>
+      </w:r>
+      <w:proofErr w:type="spellEnd"/>
+      <w:r>
+        <w:t>, encapsulando a complexidade e fornecendo uma interface simples para as outras partes da aplicação.</w:t>
+      </w:r>
+    </w:p>
+    <w:p>
+      <w:pPr>
+        <w:pStyle w:val="PargrafodaLista"/>
+      </w:pPr>
+    </w:p>
+    <w:p>
+      <w:pPr>
+        <w:pStyle w:val="PargrafodaLista"/>
+        <w:numPr>
+          <w:ilvl w:val="0"/>
+          <w:numId w:val="5"/>
+        </w:numPr>
+      </w:pPr>
+      <w:r>
+        <w:t>/demo/</w:t>
+      </w:r>
+      <w:proofErr w:type="spellStart"/>
+      <w:r>
+        <w:t>src</w:t>
+      </w:r>
+      <w:proofErr w:type="spellEnd"/>
+      <w:r>
+        <w:t>/</w:t>
+      </w:r>
+      <w:proofErr w:type="spellStart"/>
+      <w:r>
+        <w:t>main</w:t>
+      </w:r>
+      <w:proofErr w:type="spellEnd"/>
+      <w:r>
+        <w:t>/</w:t>
+      </w:r>
+      <w:proofErr w:type="spellStart"/>
+      <w:r>
+        <w:t>resources</w:t>
+      </w:r>
+      <w:proofErr w:type="spellEnd"/>
+      <w:r>
+        <w:t>:</w:t>
+      </w:r>
+    </w:p>
+    <w:p>
+      <w:pPr>
+        <w:pStyle w:val="PargrafodaLista"/>
+      </w:pPr>
+      <w:r>
+        <w:t>/</w:t>
+      </w:r>
+      <w:proofErr w:type="spellStart"/>
+      <w:r>
+        <w:t>db</w:t>
+      </w:r>
+      <w:proofErr w:type="spellEnd"/>
+      <w:r>
+        <w:t>:</w:t>
+      </w:r>
+      <w:r>
+        <w:rPr>
+          <w:rFonts w:ascii="Times New Roman" w:eastAsia="Times New Roman" w:hAnsi="Times New Roman" w:cs="Times New Roman"/>
+          <w:kern w:val="0"/>
+          <w:sz w:val="24"/>
+          <w:szCs w:val="24"/>
+          <w:lang w:eastAsia="pt-BR"/>
+          <w14:ligatures w14:val="none"/>
+        </w:rPr>
+        <w:t xml:space="preserve"> </w:t>
+      </w:r>
+      <w:r>
+        <w:t xml:space="preserve">Contém arquivos de configuração, como </w:t>
+      </w:r>
+      <w:proofErr w:type="spellStart"/>
+      <w:proofErr w:type="gramStart"/>
+      <w:r>
+        <w:t>application.properties</w:t>
+      </w:r>
+      <w:proofErr w:type="spellEnd"/>
+      <w:proofErr w:type="gramEnd"/>
+      <w:r>
+        <w:t xml:space="preserve">, e </w:t>
+      </w:r>
+      <w:proofErr w:type="spellStart"/>
+      <w:r>
+        <w:t>templates</w:t>
+      </w:r>
+      <w:proofErr w:type="spellEnd"/>
+      <w:r>
+        <w:t xml:space="preserve"> para e-mails ou páginas HTML.</w:t>
+      </w:r>
+    </w:p>
+    <w:p>
+      <w:pPr>
+        <w:pStyle w:val="PargrafodaLista"/>
+        <w:ind w:firstLine="696"/>
+      </w:pPr>
+      <w:r>
+        <w:rPr>
+          <w:bCs/>
+        </w:rPr>
+        <w:t>/</w:t>
+      </w:r>
+      <w:proofErr w:type="spellStart"/>
+      <w:r>
+        <w:rPr>
+          <w:bCs/>
+        </w:rPr>
+        <w:t>migration</w:t>
+      </w:r>
+      <w:proofErr w:type="spellEnd"/>
+      <w:r>
+        <w:t xml:space="preserve">: Scripts SQL gerenciados pelo </w:t>
+      </w:r>
+      <w:proofErr w:type="spellStart"/>
+      <w:r>
+        <w:t>Flyway</w:t>
+      </w:r>
+      <w:proofErr w:type="spellEnd"/>
+      <w:r>
+        <w:t xml:space="preserve"> para criar e alterar as tabelas do banco de dados.</w:t>
+      </w:r>
+    </w:p>
     <w:p/>
-    <w:p/>
-    <w:p/>
+    <w:p>
+      <w:r>
+        <w:t>/</w:t>
+      </w:r>
+      <w:proofErr w:type="spellStart"/>
+      <w:r>
+        <w:t>documents</w:t>
+      </w:r>
+      <w:proofErr w:type="spellEnd"/>
+      <w:r>
+        <w:t>:</w:t>
+      </w:r>
+    </w:p>
+    <w:p>
+      <w:r>
+        <w:t xml:space="preserve">Essa pasta é onde a documentação do projeto está presente. Diagrama de Classes, documentação sobre </w:t>
+      </w:r>
+      <w:proofErr w:type="gramStart"/>
+      <w:r>
+        <w:t>código, etc.</w:t>
+      </w:r>
+      <w:proofErr w:type="gramEnd"/>
+    </w:p>
     <w:sectPr>
       <w:pgSz w:w="11906" w:h="16838"/>
       <w:pgMar w:top="1417" w:right="1701" w:bottom="1417" w:left="1701" w:header="708" w:footer="708" w:gutter="0"/>
@@ -321,6 +836,119 @@
 <file path=word/numbering.xml><?xml version="1.0" encoding="utf-8"?>
 <w:numbering xmlns:wpc="http://schemas.microsoft.com/office/word/2010/wordprocessingCanvas" xmlns:cx="http://schemas.microsoft.com/office/drawing/2014/chartex" xmlns:cx1="http://schemas.microsoft.com/office/drawing/2015/9/8/chartex" xmlns:cx2="http://schemas.microsoft.com/office/drawing/2015/10/21/chartex" xmlns:cx3="http://schemas.microsoft.com/office/drawing/2016/5/9/chartex" xmlns:cx4="http://schemas.microsoft.com/office/drawing/2016/5/10/chartex" xmlns:cx5="http://schemas.microsoft.com/office/drawing/2016/5/11/chartex" xmlns:cx6="http://schemas.microsoft.com/office/drawing/2016/5/12/chartex" xmlns:cx7="http://schemas.microsoft.com/office/drawing/2016/5/13/chartex" xmlns:cx8="http://schemas.microsoft.com/office/drawing/2016/5/14/chartex" xmlns:mc="http://schemas.openxmlformats.org/markup-compatibility/2006" xmlns:aink="http://schemas.microsoft.com/office/drawing/2016/ink" xmlns:am3d="http://schemas.microsoft.com/office/drawing/2017/model3d" xmlns:o="urn:schemas-microsoft-com:office:office" xmlns:oel="http://schemas.microsoft.com/office/2019/extlst" xmlns:r="http://schemas.openxmlformats.org/officeDocument/2006/relationships" xmlns:m="http://schemas.openxmlformats.org/officeDocument/2006/math" xmlns:v="urn:schemas-microsoft-com:vml" xmlns:wp14="http://schemas.microsoft.com/office/word/2010/wordprocessingDrawing" xmlns:wp="http://schemas.openxmlformats.org/drawingml/2006/wordprocessingDrawing" xmlns:w10="urn:schemas-microsoft-com:office:word" xmlns:w="http://schemas.openxmlformats.org/wordprocessingml/2006/main" xmlns:w14="http://schemas.microsoft.com/office/word/2010/wordml" xmlns:w15="http://schemas.microsoft.com/office/word/2012/wordml" xmlns:w16cex="http://schemas.microsoft.com/office/word/2018/wordml/cex" xmlns:w16cid="http://schemas.microsoft.com/office/word/2016/wordml/cid" xmlns:w16="http://schemas.microsoft.com/office/word/2018/wordml" xmlns:w16du="http://schemas.microsoft.com/office/word/2023/wordml/word16du" xmlns:w16sdtdh="http://schemas.microsoft.com/office/word/2020/wordml/sdtdatahash" xmlns:w16se="http://schemas.microsoft.com/office/word/2015/wordml/symex" xmlns:wpg="http://schemas.microsoft.com/office/word/2010/wordprocessingGroup" xmlns:wpi="http://schemas.microsoft.com/office/word/2010/wordprocessingInk" xmlns:wne="http://schemas.microsoft.com/office/word/2006/wordml" xmlns:wps="http://schemas.microsoft.com/office/word/2010/wordprocessingShape" mc:Ignorable="w14 w15 w16se w16cid w16 w16cex w16sdtdh w16du wp14">
   <w:abstractNum w:abstractNumId="0" w15:restartNumberingAfterBreak="0">
+    <w:nsid w:val="00B02084"/>
+    <w:multiLevelType w:val="hybridMultilevel"/>
+    <w:tmpl w:val="97481408"/>
+    <w:lvl w:ilvl="0" w:tplc="04160001">
+      <w:start w:val="1"/>
+      <w:numFmt w:val="bullet"/>
+      <w:lvlText w:val=""/>
+      <w:lvlJc w:val="left"/>
+      <w:pPr>
+        <w:ind w:left="720" w:hanging="360"/>
+      </w:pPr>
+      <w:rPr>
+        <w:rFonts w:ascii="Symbol" w:hAnsi="Symbol" w:hint="default"/>
+      </w:rPr>
+    </w:lvl>
+    <w:lvl w:ilvl="1" w:tplc="04160003" w:tentative="1">
+      <w:start w:val="1"/>
+      <w:numFmt w:val="bullet"/>
+      <w:lvlText w:val="o"/>
+      <w:lvlJc w:val="left"/>
+      <w:pPr>
+        <w:ind w:left="1440" w:hanging="360"/>
+      </w:pPr>
+      <w:rPr>
+        <w:rFonts w:ascii="Courier New" w:hAnsi="Courier New" w:cs="Courier New" w:hint="default"/>
+      </w:rPr>
+    </w:lvl>
+    <w:lvl w:ilvl="2" w:tplc="04160005" w:tentative="1">
+      <w:start w:val="1"/>
+      <w:numFmt w:val="bullet"/>
+      <w:lvlText w:val=""/>
+      <w:lvlJc w:val="left"/>
+      <w:pPr>
+        <w:ind w:left="2160" w:hanging="360"/>
+      </w:pPr>
+      <w:rPr>
+        <w:rFonts w:ascii="Wingdings" w:hAnsi="Wingdings" w:hint="default"/>
+      </w:rPr>
+    </w:lvl>
+    <w:lvl w:ilvl="3" w:tplc="04160001" w:tentative="1">
+      <w:start w:val="1"/>
+      <w:numFmt w:val="bullet"/>
+      <w:lvlText w:val=""/>
+      <w:lvlJc w:val="left"/>
+      <w:pPr>
+        <w:ind w:left="2880" w:hanging="360"/>
+      </w:pPr>
+      <w:rPr>
+        <w:rFonts w:ascii="Symbol" w:hAnsi="Symbol" w:hint="default"/>
+      </w:rPr>
+    </w:lvl>
+    <w:lvl w:ilvl="4" w:tplc="04160003" w:tentative="1">
+      <w:start w:val="1"/>
+      <w:numFmt w:val="bullet"/>
+      <w:lvlText w:val="o"/>
+      <w:lvlJc w:val="left"/>
+      <w:pPr>
+        <w:ind w:left="3600" w:hanging="360"/>
+      </w:pPr>
+      <w:rPr>
+        <w:rFonts w:ascii="Courier New" w:hAnsi="Courier New" w:cs="Courier New" w:hint="default"/>
+      </w:rPr>
+    </w:lvl>
+    <w:lvl w:ilvl="5" w:tplc="04160005" w:tentative="1">
+      <w:start w:val="1"/>
+      <w:numFmt w:val="bullet"/>
+      <w:lvlText w:val=""/>
+      <w:lvlJc w:val="left"/>
+      <w:pPr>
+        <w:ind w:left="4320" w:hanging="360"/>
+      </w:pPr>
+      <w:rPr>
+        <w:rFonts w:ascii="Wingdings" w:hAnsi="Wingdings" w:hint="default"/>
+      </w:rPr>
+    </w:lvl>
+    <w:lvl w:ilvl="6" w:tplc="04160001" w:tentative="1">
+      <w:start w:val="1"/>
+      <w:numFmt w:val="bullet"/>
+      <w:lvlText w:val=""/>
+      <w:lvlJc w:val="left"/>
+      <w:pPr>
+        <w:ind w:left="5040" w:hanging="360"/>
+      </w:pPr>
+      <w:rPr>
+        <w:rFonts w:ascii="Symbol" w:hAnsi="Symbol" w:hint="default"/>
+      </w:rPr>
+    </w:lvl>
+    <w:lvl w:ilvl="7" w:tplc="04160003" w:tentative="1">
+      <w:start w:val="1"/>
+      <w:numFmt w:val="bullet"/>
+      <w:lvlText w:val="o"/>
+      <w:lvlJc w:val="left"/>
+      <w:pPr>
+        <w:ind w:left="5760" w:hanging="360"/>
+      </w:pPr>
+      <w:rPr>
+        <w:rFonts w:ascii="Courier New" w:hAnsi="Courier New" w:cs="Courier New" w:hint="default"/>
+      </w:rPr>
+    </w:lvl>
+    <w:lvl w:ilvl="8" w:tplc="04160005" w:tentative="1">
+      <w:start w:val="1"/>
+      <w:numFmt w:val="bullet"/>
+      <w:lvlText w:val=""/>
+      <w:lvlJc w:val="left"/>
+      <w:pPr>
+        <w:ind w:left="6480" w:hanging="360"/>
+      </w:pPr>
+      <w:rPr>
+        <w:rFonts w:ascii="Wingdings" w:hAnsi="Wingdings" w:hint="default"/>
+      </w:rPr>
+    </w:lvl>
+  </w:abstractNum>
+  <w:abstractNum w:abstractNumId="1" w15:restartNumberingAfterBreak="0">
     <w:nsid w:val="2E8314C7"/>
     <w:multiLevelType w:val="multilevel"/>
     <w:tmpl w:val="9DF8CD64"/>
@@ -469,7 +1097,7 @@
       </w:rPr>
     </w:lvl>
   </w:abstractNum>
-  <w:abstractNum w:abstractNumId="1" w15:restartNumberingAfterBreak="0">
+  <w:abstractNum w:abstractNumId="2" w15:restartNumberingAfterBreak="0">
     <w:nsid w:val="5D1A7DA1"/>
     <w:multiLevelType w:val="multilevel"/>
     <w:tmpl w:val="CCDA84B2"/>
@@ -618,7 +1246,156 @@
       </w:rPr>
     </w:lvl>
   </w:abstractNum>
-  <w:abstractNum w:abstractNumId="2" w15:restartNumberingAfterBreak="0">
+  <w:abstractNum w:abstractNumId="3" w15:restartNumberingAfterBreak="0">
+    <w:nsid w:val="5D902672"/>
+    <w:multiLevelType w:val="multilevel"/>
+    <w:tmpl w:val="54B8729C"/>
+    <w:lvl w:ilvl="0">
+      <w:start w:val="1"/>
+      <w:numFmt w:val="bullet"/>
+      <w:lvlText w:val=""/>
+      <w:lvlJc w:val="left"/>
+      <w:pPr>
+        <w:tabs>
+          <w:tab w:val="num" w:pos="720"/>
+        </w:tabs>
+        <w:ind w:left="720" w:hanging="360"/>
+      </w:pPr>
+      <w:rPr>
+        <w:rFonts w:ascii="Symbol" w:hAnsi="Symbol" w:hint="default"/>
+        <w:sz w:val="20"/>
+      </w:rPr>
+    </w:lvl>
+    <w:lvl w:ilvl="1" w:tentative="1">
+      <w:start w:val="1"/>
+      <w:numFmt w:val="bullet"/>
+      <w:lvlText w:val="o"/>
+      <w:lvlJc w:val="left"/>
+      <w:pPr>
+        <w:tabs>
+          <w:tab w:val="num" w:pos="1440"/>
+        </w:tabs>
+        <w:ind w:left="1440" w:hanging="360"/>
+      </w:pPr>
+      <w:rPr>
+        <w:rFonts w:ascii="Courier New" w:hAnsi="Courier New" w:hint="default"/>
+        <w:sz w:val="20"/>
+      </w:rPr>
+    </w:lvl>
+    <w:lvl w:ilvl="2" w:tentative="1">
+      <w:start w:val="1"/>
+      <w:numFmt w:val="bullet"/>
+      <w:lvlText w:val=""/>
+      <w:lvlJc w:val="left"/>
+      <w:pPr>
+        <w:tabs>
+          <w:tab w:val="num" w:pos="2160"/>
+        </w:tabs>
+        <w:ind w:left="2160" w:hanging="360"/>
+      </w:pPr>
+      <w:rPr>
+        <w:rFonts w:ascii="Wingdings" w:hAnsi="Wingdings" w:hint="default"/>
+        <w:sz w:val="20"/>
+      </w:rPr>
+    </w:lvl>
+    <w:lvl w:ilvl="3" w:tentative="1">
+      <w:start w:val="1"/>
+      <w:numFmt w:val="bullet"/>
+      <w:lvlText w:val=""/>
+      <w:lvlJc w:val="left"/>
+      <w:pPr>
+        <w:tabs>
+          <w:tab w:val="num" w:pos="2880"/>
+        </w:tabs>
+        <w:ind w:left="2880" w:hanging="360"/>
+      </w:pPr>
+      <w:rPr>
+        <w:rFonts w:ascii="Wingdings" w:hAnsi="Wingdings" w:hint="default"/>
+        <w:sz w:val="20"/>
+      </w:rPr>
+    </w:lvl>
+    <w:lvl w:ilvl="4" w:tentative="1">
+      <w:start w:val="1"/>
+      <w:numFmt w:val="bullet"/>
+      <w:lvlText w:val=""/>
+      <w:lvlJc w:val="left"/>
+      <w:pPr>
+        <w:tabs>
+          <w:tab w:val="num" w:pos="3600"/>
+        </w:tabs>
+        <w:ind w:left="3600" w:hanging="360"/>
+      </w:pPr>
+      <w:rPr>
+        <w:rFonts w:ascii="Wingdings" w:hAnsi="Wingdings" w:hint="default"/>
+        <w:sz w:val="20"/>
+      </w:rPr>
+    </w:lvl>
+    <w:lvl w:ilvl="5" w:tentative="1">
+      <w:start w:val="1"/>
+      <w:numFmt w:val="bullet"/>
+      <w:lvlText w:val=""/>
+      <w:lvlJc w:val="left"/>
+      <w:pPr>
+        <w:tabs>
+          <w:tab w:val="num" w:pos="4320"/>
+        </w:tabs>
+        <w:ind w:left="4320" w:hanging="360"/>
+      </w:pPr>
+      <w:rPr>
+        <w:rFonts w:ascii="Wingdings" w:hAnsi="Wingdings" w:hint="default"/>
+        <w:sz w:val="20"/>
+      </w:rPr>
+    </w:lvl>
+    <w:lvl w:ilvl="6" w:tentative="1">
+      <w:start w:val="1"/>
+      <w:numFmt w:val="bullet"/>
+      <w:lvlText w:val=""/>
+      <w:lvlJc w:val="left"/>
+      <w:pPr>
+        <w:tabs>
+          <w:tab w:val="num" w:pos="5040"/>
+        </w:tabs>
+        <w:ind w:left="5040" w:hanging="360"/>
+      </w:pPr>
+      <w:rPr>
+        <w:rFonts w:ascii="Wingdings" w:hAnsi="Wingdings" w:hint="default"/>
+        <w:sz w:val="20"/>
+      </w:rPr>
+    </w:lvl>
+    <w:lvl w:ilvl="7" w:tentative="1">
+      <w:start w:val="1"/>
+      <w:numFmt w:val="bullet"/>
+      <w:lvlText w:val=""/>
+      <w:lvlJc w:val="left"/>
+      <w:pPr>
+        <w:tabs>
+          <w:tab w:val="num" w:pos="5760"/>
+        </w:tabs>
+        <w:ind w:left="5760" w:hanging="360"/>
+      </w:pPr>
+      <w:rPr>
+        <w:rFonts w:ascii="Wingdings" w:hAnsi="Wingdings" w:hint="default"/>
+        <w:sz w:val="20"/>
+      </w:rPr>
+    </w:lvl>
+    <w:lvl w:ilvl="8" w:tentative="1">
+      <w:start w:val="1"/>
+      <w:numFmt w:val="bullet"/>
+      <w:lvlText w:val=""/>
+      <w:lvlJc w:val="left"/>
+      <w:pPr>
+        <w:tabs>
+          <w:tab w:val="num" w:pos="6480"/>
+        </w:tabs>
+        <w:ind w:left="6480" w:hanging="360"/>
+      </w:pPr>
+      <w:rPr>
+        <w:rFonts w:ascii="Wingdings" w:hAnsi="Wingdings" w:hint="default"/>
+        <w:sz w:val="20"/>
+      </w:rPr>
+    </w:lvl>
+  </w:abstractNum>
+  <w:abstractNum w:abstractNumId="4" w15:restartNumberingAfterBreak="0">
     <w:nsid w:val="6733568F"/>
     <w:multiLevelType w:val="multilevel"/>
     <w:tmpl w:val="08E45B80"/>
@@ -767,7 +1544,156 @@
       </w:rPr>
     </w:lvl>
   </w:abstractNum>
-  <w:abstractNum w:abstractNumId="3" w15:restartNumberingAfterBreak="0">
+  <w:abstractNum w:abstractNumId="5" w15:restartNumberingAfterBreak="0">
+    <w:nsid w:val="6A452D24"/>
+    <w:multiLevelType w:val="multilevel"/>
+    <w:tmpl w:val="FC04B1C6"/>
+    <w:lvl w:ilvl="0">
+      <w:start w:val="1"/>
+      <w:numFmt w:val="bullet"/>
+      <w:lvlText w:val=""/>
+      <w:lvlJc w:val="left"/>
+      <w:pPr>
+        <w:tabs>
+          <w:tab w:val="num" w:pos="720"/>
+        </w:tabs>
+        <w:ind w:left="720" w:hanging="360"/>
+      </w:pPr>
+      <w:rPr>
+        <w:rFonts w:ascii="Symbol" w:hAnsi="Symbol" w:hint="default"/>
+        <w:sz w:val="20"/>
+      </w:rPr>
+    </w:lvl>
+    <w:lvl w:ilvl="1" w:tentative="1">
+      <w:start w:val="1"/>
+      <w:numFmt w:val="bullet"/>
+      <w:lvlText w:val="o"/>
+      <w:lvlJc w:val="left"/>
+      <w:pPr>
+        <w:tabs>
+          <w:tab w:val="num" w:pos="1440"/>
+        </w:tabs>
+        <w:ind w:left="1440" w:hanging="360"/>
+      </w:pPr>
+      <w:rPr>
+        <w:rFonts w:ascii="Courier New" w:hAnsi="Courier New" w:hint="default"/>
+        <w:sz w:val="20"/>
+      </w:rPr>
+    </w:lvl>
+    <w:lvl w:ilvl="2" w:tentative="1">
+      <w:start w:val="1"/>
+      <w:numFmt w:val="bullet"/>
+      <w:lvlText w:val=""/>
+      <w:lvlJc w:val="left"/>
+      <w:pPr>
+        <w:tabs>
+          <w:tab w:val="num" w:pos="2160"/>
+        </w:tabs>
+        <w:ind w:left="2160" w:hanging="360"/>
+      </w:pPr>
+      <w:rPr>
+        <w:rFonts w:ascii="Wingdings" w:hAnsi="Wingdings" w:hint="default"/>
+        <w:sz w:val="20"/>
+      </w:rPr>
+    </w:lvl>
+    <w:lvl w:ilvl="3" w:tentative="1">
+      <w:start w:val="1"/>
+      <w:numFmt w:val="bullet"/>
+      <w:lvlText w:val=""/>
+      <w:lvlJc w:val="left"/>
+      <w:pPr>
+        <w:tabs>
+          <w:tab w:val="num" w:pos="2880"/>
+        </w:tabs>
+        <w:ind w:left="2880" w:hanging="360"/>
+      </w:pPr>
+      <w:rPr>
+        <w:rFonts w:ascii="Wingdings" w:hAnsi="Wingdings" w:hint="default"/>
+        <w:sz w:val="20"/>
+      </w:rPr>
+    </w:lvl>
+    <w:lvl w:ilvl="4" w:tentative="1">
+      <w:start w:val="1"/>
+      <w:numFmt w:val="bullet"/>
+      <w:lvlText w:val=""/>
+      <w:lvlJc w:val="left"/>
+      <w:pPr>
+        <w:tabs>
+          <w:tab w:val="num" w:pos="3600"/>
+        </w:tabs>
+        <w:ind w:left="3600" w:hanging="360"/>
+      </w:pPr>
+      <w:rPr>
+        <w:rFonts w:ascii="Wingdings" w:hAnsi="Wingdings" w:hint="default"/>
+        <w:sz w:val="20"/>
+      </w:rPr>
+    </w:lvl>
+    <w:lvl w:ilvl="5" w:tentative="1">
+      <w:start w:val="1"/>
+      <w:numFmt w:val="bullet"/>
+      <w:lvlText w:val=""/>
+      <w:lvlJc w:val="left"/>
+      <w:pPr>
+        <w:tabs>
+          <w:tab w:val="num" w:pos="4320"/>
+        </w:tabs>
+        <w:ind w:left="4320" w:hanging="360"/>
+      </w:pPr>
+      <w:rPr>
+        <w:rFonts w:ascii="Wingdings" w:hAnsi="Wingdings" w:hint="default"/>
+        <w:sz w:val="20"/>
+      </w:rPr>
+    </w:lvl>
+    <w:lvl w:ilvl="6" w:tentative="1">
+      <w:start w:val="1"/>
+      <w:numFmt w:val="bullet"/>
+      <w:lvlText w:val=""/>
+      <w:lvlJc w:val="left"/>
+      <w:pPr>
+        <w:tabs>
+          <w:tab w:val="num" w:pos="5040"/>
+        </w:tabs>
+        <w:ind w:left="5040" w:hanging="360"/>
+      </w:pPr>
+      <w:rPr>
+        <w:rFonts w:ascii="Wingdings" w:hAnsi="Wingdings" w:hint="default"/>
+        <w:sz w:val="20"/>
+      </w:rPr>
+    </w:lvl>
+    <w:lvl w:ilvl="7" w:tentative="1">
+      <w:start w:val="1"/>
+      <w:numFmt w:val="bullet"/>
+      <w:lvlText w:val=""/>
+      <w:lvlJc w:val="left"/>
+      <w:pPr>
+        <w:tabs>
+          <w:tab w:val="num" w:pos="5760"/>
+        </w:tabs>
+        <w:ind w:left="5760" w:hanging="360"/>
+      </w:pPr>
+      <w:rPr>
+        <w:rFonts w:ascii="Wingdings" w:hAnsi="Wingdings" w:hint="default"/>
+        <w:sz w:val="20"/>
+      </w:rPr>
+    </w:lvl>
+    <w:lvl w:ilvl="8" w:tentative="1">
+      <w:start w:val="1"/>
+      <w:numFmt w:val="bullet"/>
+      <w:lvlText w:val=""/>
+      <w:lvlJc w:val="left"/>
+      <w:pPr>
+        <w:tabs>
+          <w:tab w:val="num" w:pos="6480"/>
+        </w:tabs>
+        <w:ind w:left="6480" w:hanging="360"/>
+      </w:pPr>
+      <w:rPr>
+        <w:rFonts w:ascii="Wingdings" w:hAnsi="Wingdings" w:hint="default"/>
+        <w:sz w:val="20"/>
+      </w:rPr>
+    </w:lvl>
+  </w:abstractNum>
+  <w:abstractNum w:abstractNumId="6" w15:restartNumberingAfterBreak="0">
     <w:nsid w:val="75DE2954"/>
     <w:multiLevelType w:val="multilevel"/>
     <w:tmpl w:val="506499CE"/>
@@ -917,16 +1843,25 @@
     </w:lvl>
   </w:abstractNum>
   <w:num w:numId="1" w16cid:durableId="348485834">
+    <w:abstractNumId w:val="2"/>
+  </w:num>
+  <w:num w:numId="2" w16cid:durableId="340402774">
     <w:abstractNumId w:val="1"/>
   </w:num>
-  <w:num w:numId="2" w16cid:durableId="340402774">
+  <w:num w:numId="3" w16cid:durableId="230772623">
+    <w:abstractNumId w:val="6"/>
+  </w:num>
+  <w:num w:numId="4" w16cid:durableId="1477265009">
+    <w:abstractNumId w:val="4"/>
+  </w:num>
+  <w:num w:numId="5" w16cid:durableId="776487022">
     <w:abstractNumId w:val="0"/>
   </w:num>
-  <w:num w:numId="3" w16cid:durableId="230772623">
+  <w:num w:numId="6" w16cid:durableId="1312518506">
+    <w:abstractNumId w:val="5"/>
+  </w:num>
+  <w:num w:numId="7" w16cid:durableId="734400924">
     <w:abstractNumId w:val="3"/>
-  </w:num>
-  <w:num w:numId="4" w16cid:durableId="1477265009">
-    <w:abstractNumId w:val="2"/>
   </w:num>
 </w:numbering>
 </file>
@@ -1331,6 +2266,7 @@
   <w:style w:type="paragraph" w:default="1" w:styleId="Normal">
     <w:name w:val="Normal"/>
     <w:qFormat/>
+    <w:rsid w:val="00E558DA"/>
   </w:style>
   <w:style w:type="paragraph" w:styleId="Ttulo1">
     <w:name w:val="heading 1"/>
@@ -1845,6 +2781,19 @@
       <w:smallCaps/>
       <w:color w:val="0F4761" w:themeColor="accent1" w:themeShade="BF"/>
       <w:spacing w:val="5"/>
+    </w:rPr>
+  </w:style>
+  <w:style w:type="paragraph" w:styleId="NormalWeb">
+    <w:name w:val="Normal (Web)"/>
+    <w:basedOn w:val="Normal"/>
+    <w:uiPriority w:val="99"/>
+    <w:semiHidden/>
+    <w:unhideWhenUsed/>
+    <w:rsid w:val="00B80712"/>
+    <w:rPr>
+      <w:rFonts w:ascii="Times New Roman" w:hAnsi="Times New Roman" w:cs="Times New Roman"/>
+      <w:sz w:val="24"/>
+      <w:szCs w:val="24"/>
     </w:rPr>
   </w:style>
 </w:styles>

</xml_diff>